<commit_message>
Updating Lecture 3 handout.
</commit_message>
<xml_diff>
--- a/hand/hand03.docx
+++ b/hand/hand03.docx
@@ -3618,6 +3618,8 @@
         <w:contextualSpacing/>
         <w:rPr>
           <w:rFonts w:cs="Courier New"/>
+          <w:b/>
+          <w:bCs/>
           <w:sz w:val="18"/>
           <w:szCs w:val="18"/>
         </w:rPr>
@@ -3629,7 +3631,7 @@
           <w:szCs w:val="18"/>
         </w:rPr>
         <w:lastRenderedPageBreak/>
-        <w:t xml:space="preserve">Page 19 from: </w:t>
+        <w:t xml:space="preserve">Page 18-19 from: </w:t>
       </w:r>
       <w:r>
         <w:rPr>
@@ -3648,7 +3650,7 @@
           <w:sz w:val="18"/>
           <w:szCs w:val="18"/>
         </w:rPr>
-        <w:t>Attllys</w:t>
+        <w:t>Nexys</w:t>
       </w:r>
       <w:proofErr w:type="spellEnd"/>
       <w:r>
@@ -3659,6 +3661,16 @@
           <w:sz w:val="18"/>
           <w:szCs w:val="18"/>
         </w:rPr>
+        <w:t xml:space="preserve"> Video</w:t>
+      </w:r>
+      <w:r>
+        <w:rPr>
+          <w:rFonts w:cs="Courier New"/>
+          <w:b/>
+          <w:bCs/>
+          <w:sz w:val="18"/>
+          <w:szCs w:val="18"/>
+        </w:rPr>
         <w:t xml:space="preserve">™ Board Reference Manual </w:t>
       </w:r>
     </w:p>
@@ -3666,6 +3678,7 @@
       <w:pPr>
         <w:spacing w:after="0" w:line="240" w:lineRule="auto"/>
         <w:contextualSpacing/>
+        <w:jc w:val="center"/>
         <w:rPr>
           <w:rFonts w:cs="Courier New"/>
           <w:sz w:val="18"/>
@@ -3674,15 +3687,12 @@
       </w:pPr>
       <w:r>
         <w:rPr>
-          <w:rFonts w:cs="Courier New"/>
           <w:noProof/>
-          <w:sz w:val="18"/>
-          <w:szCs w:val="18"/>
         </w:rPr>
         <w:drawing>
-          <wp:inline distT="0" distB="0" distL="0" distR="0">
-            <wp:extent cx="6848475" cy="4572000"/>
-            <wp:effectExtent l="0" t="0" r="9525" b="0"/>
+          <wp:inline distT="0" distB="0" distL="0" distR="0" wp14:anchorId="5B9662B8" wp14:editId="335618BE">
+            <wp:extent cx="5422648" cy="1744980"/>
+            <wp:effectExtent l="0" t="0" r="6985" b="7620"/>
             <wp:docPr id="1" name="Picture 1"/>
             <wp:cNvGraphicFramePr>
               <a:graphicFrameLocks xmlns:a="http://schemas.openxmlformats.org/drawingml/2006/main" noChangeAspect="1"/>
@@ -3691,36 +3701,30 @@
               <a:graphicData uri="http://schemas.openxmlformats.org/drawingml/2006/picture">
                 <pic:pic xmlns:pic="http://schemas.openxmlformats.org/drawingml/2006/picture">
                   <pic:nvPicPr>
-                    <pic:cNvPr id="0" name="Picture 7"/>
-                    <pic:cNvPicPr>
-                      <a:picLocks noChangeAspect="1" noChangeArrowheads="1"/>
-                    </pic:cNvPicPr>
+                    <pic:cNvPr id="0" name=""/>
+                    <pic:cNvPicPr/>
                   </pic:nvPicPr>
-                  <pic:blipFill>
-                    <a:blip r:embed="rId8">
-                      <a:extLst>
-                        <a:ext uri="{28A0092B-C50C-407E-A947-70E740481C1C}">
-                          <a14:useLocalDpi xmlns:a14="http://schemas.microsoft.com/office/drawing/2010/main" val="0"/>
-                        </a:ext>
-                      </a:extLst>
-                    </a:blip>
-                    <a:srcRect/>
-                    <a:stretch>
-                      <a:fillRect/>
-                    </a:stretch>
+                  <pic:blipFill rotWithShape="1">
+                    <a:blip r:embed="rId8"/>
+                    <a:srcRect b="18727"/>
+                    <a:stretch/>
                   </pic:blipFill>
                   <pic:spPr bwMode="auto">
                     <a:xfrm>
                       <a:off x="0" y="0"/>
-                      <a:ext cx="6848475" cy="4572000"/>
+                      <a:ext cx="5432199" cy="1748054"/>
                     </a:xfrm>
                     <a:prstGeom prst="rect">
                       <a:avLst/>
                     </a:prstGeom>
-                    <a:noFill/>
                     <a:ln>
                       <a:noFill/>
                     </a:ln>
+                    <a:extLst>
+                      <a:ext uri="{53640926-AAD7-44D8-BBD7-CCE9431645EC}">
+                        <a14:shadowObscured xmlns:a14="http://schemas.microsoft.com/office/drawing/2010/main"/>
+                      </a:ext>
+                    </a:extLst>
                   </pic:spPr>
                 </pic:pic>
               </a:graphicData>
@@ -3733,12 +3737,53 @@
       <w:pPr>
         <w:spacing w:after="0" w:line="240" w:lineRule="auto"/>
         <w:contextualSpacing/>
+        <w:jc w:val="center"/>
         <w:rPr>
           <w:rFonts w:cs="Courier New"/>
           <w:sz w:val="18"/>
           <w:szCs w:val="18"/>
         </w:rPr>
       </w:pPr>
+      <w:r>
+        <w:rPr>
+          <w:noProof/>
+        </w:rPr>
+        <w:drawing>
+          <wp:inline distT="0" distB="0" distL="0" distR="0" wp14:anchorId="08FFFA15" wp14:editId="5F29AEED">
+            <wp:extent cx="5347239" cy="5090160"/>
+            <wp:effectExtent l="0" t="0" r="6350" b="0"/>
+            <wp:docPr id="2" name="Picture 2"/>
+            <wp:cNvGraphicFramePr>
+              <a:graphicFrameLocks xmlns:a="http://schemas.openxmlformats.org/drawingml/2006/main" noChangeAspect="1"/>
+            </wp:cNvGraphicFramePr>
+            <a:graphic xmlns:a="http://schemas.openxmlformats.org/drawingml/2006/main">
+              <a:graphicData uri="http://schemas.openxmlformats.org/drawingml/2006/picture">
+                <pic:pic xmlns:pic="http://schemas.openxmlformats.org/drawingml/2006/picture">
+                  <pic:nvPicPr>
+                    <pic:cNvPr id="0" name=""/>
+                    <pic:cNvPicPr/>
+                  </pic:nvPicPr>
+                  <pic:blipFill>
+                    <a:blip r:embed="rId9"/>
+                    <a:stretch>
+                      <a:fillRect/>
+                    </a:stretch>
+                  </pic:blipFill>
+                  <pic:spPr>
+                    <a:xfrm>
+                      <a:off x="0" y="0"/>
+                      <a:ext cx="5352358" cy="5095033"/>
+                    </a:xfrm>
+                    <a:prstGeom prst="rect">
+                      <a:avLst/>
+                    </a:prstGeom>
+                  </pic:spPr>
+                </pic:pic>
+              </a:graphicData>
+            </a:graphic>
+          </wp:inline>
+        </w:drawing>
+      </w:r>
     </w:p>
     <w:p>
       <w:pPr>
@@ -3748,27 +3793,71 @@
         <w:spacing w:after="0" w:line="240" w:lineRule="auto"/>
         <w:rPr>
           <w:rFonts w:ascii="Courier New" w:hAnsi="Courier New" w:cs="Courier New"/>
-        </w:rPr>
-      </w:pPr>
-      <w:r>
-        <w:rPr>
-          <w:rFonts w:ascii="Courier New" w:hAnsi="Courier New" w:cs="Courier New"/>
-        </w:rPr>
-        <w:t xml:space="preserve"># </w:t>
-      </w:r>
+          <w:color w:val="00B050"/>
+        </w:rPr>
+      </w:pPr>
+      <w:r>
+        <w:rPr>
+          <w:rFonts w:ascii="Courier New" w:hAnsi="Courier New" w:cs="Courier New"/>
+          <w:color w:val="00B050"/>
+        </w:rPr>
+        <w:t># This is slide switch SW0</w:t>
+      </w:r>
+      <w:r>
+        <w:rPr>
+          <w:rFonts w:ascii="Courier New" w:hAnsi="Courier New" w:cs="Courier New"/>
+          <w:color w:val="00B050"/>
+        </w:rPr>
+        <w:tab/>
+      </w:r>
+      <w:r>
+        <w:rPr>
+          <w:rFonts w:ascii="Courier New" w:hAnsi="Courier New" w:cs="Courier New"/>
+          <w:color w:val="00B050"/>
+        </w:rPr>
+        <w:tab/>
+        <w:t xml:space="preserve">#IO_L22P_T3_16 </w:t>
+      </w:r>
+      <w:proofErr w:type="spellStart"/>
+      <w:r>
+        <w:rPr>
+          <w:rFonts w:ascii="Courier New" w:hAnsi="Courier New" w:cs="Courier New"/>
+          <w:color w:val="00B050"/>
+        </w:rPr>
+        <w:t>Sch</w:t>
+      </w:r>
+      <w:proofErr w:type="spellEnd"/>
+      <w:r>
+        <w:rPr>
+          <w:rFonts w:ascii="Courier New" w:hAnsi="Courier New" w:cs="Courier New"/>
+          <w:color w:val="00B050"/>
+        </w:rPr>
+        <w:t>=</w:t>
+      </w:r>
+      <w:proofErr w:type="spellStart"/>
       <w:proofErr w:type="gramStart"/>
       <w:r>
         <w:rPr>
           <w:rFonts w:ascii="Courier New" w:hAnsi="Courier New" w:cs="Courier New"/>
-        </w:rPr>
-        <w:t>This</w:t>
+          <w:color w:val="00B050"/>
+        </w:rPr>
+        <w:t>sw</w:t>
+      </w:r>
+      <w:proofErr w:type="spellEnd"/>
+      <w:r>
+        <w:rPr>
+          <w:rFonts w:ascii="Courier New" w:hAnsi="Courier New" w:cs="Courier New"/>
+          <w:color w:val="00B050"/>
+        </w:rPr>
+        <w:t>[</w:t>
       </w:r>
       <w:proofErr w:type="gramEnd"/>
       <w:r>
         <w:rPr>
           <w:rFonts w:ascii="Courier New" w:hAnsi="Courier New" w:cs="Courier New"/>
-        </w:rPr>
-        <w:t xml:space="preserve"> is slide switch SW0</w:t>
+          <w:color w:val="00B050"/>
+        </w:rPr>
+        <w:t>0]</w:t>
       </w:r>
     </w:p>
     <w:p>
@@ -3781,11 +3870,61 @@
           <w:rFonts w:ascii="Courier New" w:hAnsi="Courier New" w:cs="Courier New"/>
         </w:rPr>
       </w:pPr>
-      <w:r>
-        <w:rPr>
-          <w:rFonts w:ascii="Courier New" w:hAnsi="Courier New" w:cs="Courier New"/>
-        </w:rPr>
-        <w:t>NET "a" LOC = A10;</w:t>
+      <w:proofErr w:type="spellStart"/>
+      <w:r>
+        <w:rPr>
+          <w:rFonts w:ascii="Courier New" w:hAnsi="Courier New" w:cs="Courier New"/>
+        </w:rPr>
+        <w:t>set_property</w:t>
+      </w:r>
+      <w:proofErr w:type="spellEnd"/>
+      <w:r>
+        <w:rPr>
+          <w:rFonts w:ascii="Courier New" w:hAnsi="Courier New" w:cs="Courier New"/>
+        </w:rPr>
+        <w:t xml:space="preserve"> -</w:t>
+      </w:r>
+      <w:proofErr w:type="spellStart"/>
+      <w:r>
+        <w:rPr>
+          <w:rFonts w:ascii="Courier New" w:hAnsi="Courier New" w:cs="Courier New"/>
+        </w:rPr>
+        <w:t>dict</w:t>
+      </w:r>
+      <w:proofErr w:type="spellEnd"/>
+      <w:r>
+        <w:rPr>
+          <w:rFonts w:ascii="Courier New" w:hAnsi="Courier New" w:cs="Courier New"/>
+        </w:rPr>
+        <w:t xml:space="preserve"> </w:t>
+      </w:r>
+      <w:proofErr w:type="gramStart"/>
+      <w:r>
+        <w:rPr>
+          <w:rFonts w:ascii="Courier New" w:hAnsi="Courier New" w:cs="Courier New"/>
+        </w:rPr>
+        <w:t>{ PACKAGE</w:t>
+      </w:r>
+      <w:proofErr w:type="gramEnd"/>
+      <w:r>
+        <w:rPr>
+          <w:rFonts w:ascii="Courier New" w:hAnsi="Courier New" w:cs="Courier New"/>
+        </w:rPr>
+        <w:t>_PIN E22  IOSTANDARD LVCMOS12 } [</w:t>
+      </w:r>
+      <w:proofErr w:type="spellStart"/>
+      <w:r>
+        <w:rPr>
+          <w:rFonts w:ascii="Courier New" w:hAnsi="Courier New" w:cs="Courier New"/>
+        </w:rPr>
+        <w:t>get_ports</w:t>
+      </w:r>
+      <w:proofErr w:type="spellEnd"/>
+      <w:r>
+        <w:rPr>
+          <w:rFonts w:ascii="Courier New" w:hAnsi="Courier New" w:cs="Courier New"/>
+        </w:rPr>
+        <w:t xml:space="preserve"> { a }]; </w:t>
       </w:r>
     </w:p>
     <w:p>
@@ -3796,27 +3935,71 @@
         <w:spacing w:after="0" w:line="240" w:lineRule="auto"/>
         <w:rPr>
           <w:rFonts w:ascii="Courier New" w:hAnsi="Courier New" w:cs="Courier New"/>
-        </w:rPr>
-      </w:pPr>
-      <w:r>
-        <w:rPr>
-          <w:rFonts w:ascii="Courier New" w:hAnsi="Courier New" w:cs="Courier New"/>
-        </w:rPr>
-        <w:t xml:space="preserve"># </w:t>
-      </w:r>
+          <w:color w:val="00B050"/>
+        </w:rPr>
+      </w:pPr>
+      <w:r>
+        <w:rPr>
+          <w:rFonts w:ascii="Courier New" w:hAnsi="Courier New" w:cs="Courier New"/>
+          <w:color w:val="00B050"/>
+        </w:rPr>
+        <w:t># This is slide switch SW1</w:t>
+      </w:r>
+      <w:r>
+        <w:rPr>
+          <w:rFonts w:ascii="Courier New" w:hAnsi="Courier New" w:cs="Courier New"/>
+          <w:color w:val="00B050"/>
+        </w:rPr>
+        <w:tab/>
+      </w:r>
+      <w:r>
+        <w:rPr>
+          <w:rFonts w:ascii="Courier New" w:hAnsi="Courier New" w:cs="Courier New"/>
+          <w:color w:val="00B050"/>
+        </w:rPr>
+        <w:tab/>
+        <w:t xml:space="preserve">#IO_25_16 </w:t>
+      </w:r>
+      <w:proofErr w:type="spellStart"/>
+      <w:r>
+        <w:rPr>
+          <w:rFonts w:ascii="Courier New" w:hAnsi="Courier New" w:cs="Courier New"/>
+          <w:color w:val="00B050"/>
+        </w:rPr>
+        <w:t>Sch</w:t>
+      </w:r>
+      <w:proofErr w:type="spellEnd"/>
+      <w:r>
+        <w:rPr>
+          <w:rFonts w:ascii="Courier New" w:hAnsi="Courier New" w:cs="Courier New"/>
+          <w:color w:val="00B050"/>
+        </w:rPr>
+        <w:t>=</w:t>
+      </w:r>
+      <w:proofErr w:type="spellStart"/>
       <w:proofErr w:type="gramStart"/>
       <w:r>
         <w:rPr>
           <w:rFonts w:ascii="Courier New" w:hAnsi="Courier New" w:cs="Courier New"/>
-        </w:rPr>
-        <w:t>This</w:t>
+          <w:color w:val="00B050"/>
+        </w:rPr>
+        <w:t>sw</w:t>
+      </w:r>
+      <w:proofErr w:type="spellEnd"/>
+      <w:r>
+        <w:rPr>
+          <w:rFonts w:ascii="Courier New" w:hAnsi="Courier New" w:cs="Courier New"/>
+          <w:color w:val="00B050"/>
+        </w:rPr>
+        <w:t>[</w:t>
       </w:r>
       <w:proofErr w:type="gramEnd"/>
       <w:r>
         <w:rPr>
           <w:rFonts w:ascii="Courier New" w:hAnsi="Courier New" w:cs="Courier New"/>
-        </w:rPr>
-        <w:t xml:space="preserve"> is slide switch SW1</w:t>
+          <w:color w:val="00B050"/>
+        </w:rPr>
+        <w:t>1]</w:t>
       </w:r>
     </w:p>
     <w:p>
@@ -3827,13 +4010,64 @@
         <w:spacing w:after="0" w:line="240" w:lineRule="auto"/>
         <w:rPr>
           <w:rFonts w:ascii="Courier New" w:hAnsi="Courier New" w:cs="Courier New"/>
-        </w:rPr>
-      </w:pPr>
-      <w:r>
-        <w:rPr>
-          <w:rFonts w:ascii="Courier New" w:hAnsi="Courier New" w:cs="Courier New"/>
-        </w:rPr>
-        <w:t>NET "b" LOC = D14;</w:t>
+          <w:color w:val="00B050"/>
+        </w:rPr>
+      </w:pPr>
+      <w:proofErr w:type="spellStart"/>
+      <w:r>
+        <w:rPr>
+          <w:rFonts w:ascii="Courier New" w:hAnsi="Courier New" w:cs="Courier New"/>
+        </w:rPr>
+        <w:t>set_property</w:t>
+      </w:r>
+      <w:proofErr w:type="spellEnd"/>
+      <w:r>
+        <w:rPr>
+          <w:rFonts w:ascii="Courier New" w:hAnsi="Courier New" w:cs="Courier New"/>
+        </w:rPr>
+        <w:t xml:space="preserve"> -</w:t>
+      </w:r>
+      <w:proofErr w:type="spellStart"/>
+      <w:r>
+        <w:rPr>
+          <w:rFonts w:ascii="Courier New" w:hAnsi="Courier New" w:cs="Courier New"/>
+        </w:rPr>
+        <w:t>dict</w:t>
+      </w:r>
+      <w:proofErr w:type="spellEnd"/>
+      <w:r>
+        <w:rPr>
+          <w:rFonts w:ascii="Courier New" w:hAnsi="Courier New" w:cs="Courier New"/>
+        </w:rPr>
+        <w:t xml:space="preserve"> </w:t>
+      </w:r>
+      <w:proofErr w:type="gramStart"/>
+      <w:r>
+        <w:rPr>
+          <w:rFonts w:ascii="Courier New" w:hAnsi="Courier New" w:cs="Courier New"/>
+        </w:rPr>
+        <w:t>{ PACKAGE</w:t>
+      </w:r>
+      <w:proofErr w:type="gramEnd"/>
+      <w:r>
+        <w:rPr>
+          <w:rFonts w:ascii="Courier New" w:hAnsi="Courier New" w:cs="Courier New"/>
+        </w:rPr>
+        <w:t>_PIN F21  IOSTANDARD LVCMOS12 } [</w:t>
+      </w:r>
+      <w:proofErr w:type="spellStart"/>
+      <w:r>
+        <w:rPr>
+          <w:rFonts w:ascii="Courier New" w:hAnsi="Courier New" w:cs="Courier New"/>
+        </w:rPr>
+        <w:t>get_ports</w:t>
+      </w:r>
+      <w:proofErr w:type="spellEnd"/>
+      <w:r>
+        <w:rPr>
+          <w:rFonts w:ascii="Courier New" w:hAnsi="Courier New" w:cs="Courier New"/>
+        </w:rPr>
+        <w:t xml:space="preserve"> { b }]; </w:t>
       </w:r>
     </w:p>
     <w:p>
@@ -3844,27 +4078,71 @@
         <w:spacing w:after="0" w:line="240" w:lineRule="auto"/>
         <w:rPr>
           <w:rFonts w:ascii="Courier New" w:hAnsi="Courier New" w:cs="Courier New"/>
-        </w:rPr>
-      </w:pPr>
-      <w:r>
-        <w:rPr>
-          <w:rFonts w:ascii="Courier New" w:hAnsi="Courier New" w:cs="Courier New"/>
-        </w:rPr>
-        <w:t xml:space="preserve"># </w:t>
-      </w:r>
+          <w:color w:val="00B050"/>
+        </w:rPr>
+      </w:pPr>
+      <w:r>
+        <w:rPr>
+          <w:rFonts w:ascii="Courier New" w:hAnsi="Courier New" w:cs="Courier New"/>
+          <w:color w:val="00B050"/>
+        </w:rPr>
+        <w:t># This is slide switch SW2</w:t>
+      </w:r>
+      <w:r>
+        <w:rPr>
+          <w:rFonts w:ascii="Courier New" w:hAnsi="Courier New" w:cs="Courier New"/>
+          <w:color w:val="00B050"/>
+        </w:rPr>
+        <w:tab/>
+      </w:r>
+      <w:r>
+        <w:rPr>
+          <w:rFonts w:ascii="Courier New" w:hAnsi="Courier New" w:cs="Courier New"/>
+          <w:color w:val="00B050"/>
+        </w:rPr>
+        <w:tab/>
+        <w:t xml:space="preserve">#IO_L24P_T3_16 </w:t>
+      </w:r>
+      <w:proofErr w:type="spellStart"/>
+      <w:r>
+        <w:rPr>
+          <w:rFonts w:ascii="Courier New" w:hAnsi="Courier New" w:cs="Courier New"/>
+          <w:color w:val="00B050"/>
+        </w:rPr>
+        <w:t>Sch</w:t>
+      </w:r>
+      <w:proofErr w:type="spellEnd"/>
+      <w:r>
+        <w:rPr>
+          <w:rFonts w:ascii="Courier New" w:hAnsi="Courier New" w:cs="Courier New"/>
+          <w:color w:val="00B050"/>
+        </w:rPr>
+        <w:t>=</w:t>
+      </w:r>
+      <w:proofErr w:type="spellStart"/>
       <w:proofErr w:type="gramStart"/>
       <w:r>
         <w:rPr>
           <w:rFonts w:ascii="Courier New" w:hAnsi="Courier New" w:cs="Courier New"/>
-        </w:rPr>
-        <w:t>This</w:t>
+          <w:color w:val="00B050"/>
+        </w:rPr>
+        <w:t>sw</w:t>
+      </w:r>
+      <w:proofErr w:type="spellEnd"/>
+      <w:r>
+        <w:rPr>
+          <w:rFonts w:ascii="Courier New" w:hAnsi="Courier New" w:cs="Courier New"/>
+          <w:color w:val="00B050"/>
+        </w:rPr>
+        <w:t>[</w:t>
       </w:r>
       <w:proofErr w:type="gramEnd"/>
       <w:r>
         <w:rPr>
           <w:rFonts w:ascii="Courier New" w:hAnsi="Courier New" w:cs="Courier New"/>
-        </w:rPr>
-        <w:t xml:space="preserve"> is slide switch SW2</w:t>
+          <w:color w:val="00B050"/>
+        </w:rPr>
+        <w:t>2]</w:t>
       </w:r>
     </w:p>
     <w:p>
@@ -3877,11 +4155,61 @@
           <w:rFonts w:ascii="Courier New" w:hAnsi="Courier New" w:cs="Courier New"/>
         </w:rPr>
       </w:pPr>
-      <w:r>
-        <w:rPr>
-          <w:rFonts w:ascii="Courier New" w:hAnsi="Courier New" w:cs="Courier New"/>
-        </w:rPr>
-        <w:t>NET "c" LOC = C14;</w:t>
+      <w:proofErr w:type="spellStart"/>
+      <w:r>
+        <w:rPr>
+          <w:rFonts w:ascii="Courier New" w:hAnsi="Courier New" w:cs="Courier New"/>
+        </w:rPr>
+        <w:t>set_property</w:t>
+      </w:r>
+      <w:proofErr w:type="spellEnd"/>
+      <w:r>
+        <w:rPr>
+          <w:rFonts w:ascii="Courier New" w:hAnsi="Courier New" w:cs="Courier New"/>
+        </w:rPr>
+        <w:t xml:space="preserve"> -</w:t>
+      </w:r>
+      <w:proofErr w:type="spellStart"/>
+      <w:r>
+        <w:rPr>
+          <w:rFonts w:ascii="Courier New" w:hAnsi="Courier New" w:cs="Courier New"/>
+        </w:rPr>
+        <w:t>dict</w:t>
+      </w:r>
+      <w:proofErr w:type="spellEnd"/>
+      <w:r>
+        <w:rPr>
+          <w:rFonts w:ascii="Courier New" w:hAnsi="Courier New" w:cs="Courier New"/>
+        </w:rPr>
+        <w:t xml:space="preserve"> </w:t>
+      </w:r>
+      <w:proofErr w:type="gramStart"/>
+      <w:r>
+        <w:rPr>
+          <w:rFonts w:ascii="Courier New" w:hAnsi="Courier New" w:cs="Courier New"/>
+        </w:rPr>
+        <w:t>{ PACKAGE</w:t>
+      </w:r>
+      <w:proofErr w:type="gramEnd"/>
+      <w:r>
+        <w:rPr>
+          <w:rFonts w:ascii="Courier New" w:hAnsi="Courier New" w:cs="Courier New"/>
+        </w:rPr>
+        <w:t>_PIN G21  IOSTANDARD LVCMOS12 } [</w:t>
+      </w:r>
+      <w:proofErr w:type="spellStart"/>
+      <w:r>
+        <w:rPr>
+          <w:rFonts w:ascii="Courier New" w:hAnsi="Courier New" w:cs="Courier New"/>
+        </w:rPr>
+        <w:t>get_ports</w:t>
+      </w:r>
+      <w:proofErr w:type="spellEnd"/>
+      <w:r>
+        <w:rPr>
+          <w:rFonts w:ascii="Courier New" w:hAnsi="Courier New" w:cs="Courier New"/>
+        </w:rPr>
+        <w:t xml:space="preserve"> { c }]; </w:t>
       </w:r>
     </w:p>
     <w:p>
@@ -3892,27 +4220,139 @@
         <w:spacing w:after="0" w:line="240" w:lineRule="auto"/>
         <w:rPr>
           <w:rFonts w:ascii="Courier New" w:hAnsi="Courier New" w:cs="Courier New"/>
-        </w:rPr>
-      </w:pPr>
-      <w:r>
-        <w:rPr>
-          <w:rFonts w:ascii="Courier New" w:hAnsi="Courier New" w:cs="Courier New"/>
-        </w:rPr>
-        <w:t xml:space="preserve"># </w:t>
+          <w:color w:val="00B050"/>
+        </w:rPr>
+      </w:pPr>
+      <w:r>
+        <w:rPr>
+          <w:rFonts w:ascii="Courier New" w:hAnsi="Courier New" w:cs="Courier New"/>
+          <w:color w:val="00B050"/>
+        </w:rPr>
+        <w:t xml:space="preserve"># This is LED </w:t>
       </w:r>
       <w:proofErr w:type="gramStart"/>
       <w:r>
         <w:rPr>
           <w:rFonts w:ascii="Courier New" w:hAnsi="Courier New" w:cs="Courier New"/>
-        </w:rPr>
-        <w:t>This</w:t>
+          <w:color w:val="00B050"/>
+        </w:rPr>
+        <w:t>Led(</w:t>
       </w:r>
       <w:proofErr w:type="gramEnd"/>
       <w:r>
         <w:rPr>
           <w:rFonts w:ascii="Courier New" w:hAnsi="Courier New" w:cs="Courier New"/>
-        </w:rPr>
-        <w:t xml:space="preserve"> is LED LD0</w:t>
+          <w:color w:val="00B050"/>
+        </w:rPr>
+        <w:t xml:space="preserve">0) </w:t>
+      </w:r>
+      <w:r>
+        <w:rPr>
+          <w:rFonts w:ascii="Courier New" w:hAnsi="Courier New" w:cs="Courier New"/>
+          <w:color w:val="00B050"/>
+        </w:rPr>
+        <w:tab/>
+      </w:r>
+      <w:r>
+        <w:rPr>
+          <w:rFonts w:ascii="Courier New" w:hAnsi="Courier New" w:cs="Courier New"/>
+          <w:color w:val="00B050"/>
+        </w:rPr>
+        <w:tab/>
+      </w:r>
+      <w:r>
+        <w:rPr>
+          <w:rFonts w:ascii="Courier New" w:hAnsi="Courier New" w:cs="Courier New"/>
+          <w:color w:val="00B050"/>
+        </w:rPr>
+        <w:tab/>
+        <w:t xml:space="preserve">#IO_L15P_T2_DQS_13 </w:t>
+      </w:r>
+      <w:proofErr w:type="spellStart"/>
+      <w:r>
+        <w:rPr>
+          <w:rFonts w:ascii="Courier New" w:hAnsi="Courier New" w:cs="Courier New"/>
+          <w:color w:val="00B050"/>
+        </w:rPr>
+        <w:t>Sch</w:t>
+      </w:r>
+      <w:proofErr w:type="spellEnd"/>
+      <w:r>
+        <w:rPr>
+          <w:rFonts w:ascii="Courier New" w:hAnsi="Courier New" w:cs="Courier New"/>
+          <w:color w:val="00B050"/>
+        </w:rPr>
+        <w:t>=led[0]</w:t>
+      </w:r>
+    </w:p>
+    <w:p>
+      <w:pPr>
+        <w:autoSpaceDE w:val="0"/>
+        <w:autoSpaceDN w:val="0"/>
+        <w:adjustRightInd w:val="0"/>
+        <w:spacing w:after="0" w:line="240" w:lineRule="auto"/>
+        <w:rPr>
+          <w:rFonts w:cs="Courier New"/>
+          <w:color w:val="00B050"/>
+          <w:sz w:val="18"/>
+          <w:szCs w:val="18"/>
+        </w:rPr>
+      </w:pPr>
+      <w:proofErr w:type="spellStart"/>
+      <w:r>
+        <w:rPr>
+          <w:rFonts w:ascii="Courier New" w:hAnsi="Courier New" w:cs="Courier New"/>
+        </w:rPr>
+        <w:t>set_property</w:t>
+      </w:r>
+      <w:proofErr w:type="spellEnd"/>
+      <w:r>
+        <w:rPr>
+          <w:rFonts w:ascii="Courier New" w:hAnsi="Courier New" w:cs="Courier New"/>
+        </w:rPr>
+        <w:t xml:space="preserve"> -</w:t>
+      </w:r>
+      <w:proofErr w:type="spellStart"/>
+      <w:r>
+        <w:rPr>
+          <w:rFonts w:ascii="Courier New" w:hAnsi="Courier New" w:cs="Courier New"/>
+        </w:rPr>
+        <w:t>dict</w:t>
+      </w:r>
+      <w:proofErr w:type="spellEnd"/>
+      <w:r>
+        <w:rPr>
+          <w:rFonts w:ascii="Courier New" w:hAnsi="Courier New" w:cs="Courier New"/>
+        </w:rPr>
+        <w:t xml:space="preserve"> </w:t>
+      </w:r>
+      <w:proofErr w:type="gramStart"/>
+      <w:r>
+        <w:rPr>
+          <w:rFonts w:ascii="Courier New" w:hAnsi="Courier New" w:cs="Courier New"/>
+        </w:rPr>
+        <w:t>{ PACKAGE</w:t>
+      </w:r>
+      <w:proofErr w:type="gramEnd"/>
+      <w:r>
+        <w:rPr>
+          <w:rFonts w:ascii="Courier New" w:hAnsi="Courier New" w:cs="Courier New"/>
+        </w:rPr>
+        <w:t>_PIN T14   IOSTANDARD LVCMOS25 } [</w:t>
+      </w:r>
+      <w:proofErr w:type="spellStart"/>
+      <w:r>
+        <w:rPr>
+          <w:rFonts w:ascii="Courier New" w:hAnsi="Courier New" w:cs="Courier New"/>
+        </w:rPr>
+        <w:t>get_ports</w:t>
+      </w:r>
+      <w:proofErr w:type="spellEnd"/>
+      <w:r>
+        <w:rPr>
+          <w:rFonts w:ascii="Courier New" w:hAnsi="Courier New" w:cs="Courier New"/>
+        </w:rPr>
+        <w:t xml:space="preserve"> { f }]; </w:t>
       </w:r>
     </w:p>
     <w:p>
@@ -3925,17 +4365,11 @@
           <w:szCs w:val="18"/>
         </w:rPr>
       </w:pPr>
-      <w:r>
-        <w:rPr>
-          <w:rFonts w:ascii="Courier New" w:hAnsi="Courier New" w:cs="Courier New"/>
-        </w:rPr>
-        <w:t>NET "f" LOC = U18;</w:t>
-      </w:r>
       <w:bookmarkStart w:id="0" w:name="_GoBack"/>
       <w:bookmarkEnd w:id="0"/>
     </w:p>
     <w:sectPr>
-      <w:footerReference w:type="default" r:id="rId9"/>
+      <w:footerReference w:type="default" r:id="rId10"/>
       <w:pgSz w:w="12240" w:h="15840"/>
       <w:pgMar w:top="720" w:right="720" w:bottom="720" w:left="720" w:header="720" w:footer="720" w:gutter="0"/>
       <w:cols w:space="720"/>
@@ -4241,6 +4675,7 @@
   <w:style w:type="character" w:default="1" w:styleId="DefaultParagraphFont">
     <w:name w:val="Default Paragraph Font"/>
     <w:uiPriority w:val="1"/>
+    <w:semiHidden/>
     <w:unhideWhenUsed/>
   </w:style>
   <w:style w:type="table" w:default="1" w:styleId="TableNormal">
@@ -4571,6 +5006,7 @@
   <w:style w:type="character" w:default="1" w:styleId="DefaultParagraphFont">
     <w:name w:val="Default Paragraph Font"/>
     <w:uiPriority w:val="1"/>
+    <w:semiHidden/>
     <w:unhideWhenUsed/>
   </w:style>
   <w:style w:type="table" w:default="1" w:styleId="TableNormal">
@@ -5028,7 +5464,7 @@
 </file>
 
 <file path=customXml/itemProps1.xml><?xml version="1.0" encoding="utf-8"?>
-<ds:datastoreItem xmlns:ds="http://schemas.openxmlformats.org/officeDocument/2006/customXml" ds:itemID="{5836A3B4-C619-4575-9178-A8DBBEBC13A0}">
+<ds:datastoreItem xmlns:ds="http://schemas.openxmlformats.org/officeDocument/2006/customXml" ds:itemID="{C50286D2-95A5-42CD-8B41-B5677482BD9B}">
   <ds:schemaRefs>
     <ds:schemaRef ds:uri="http://schemas.openxmlformats.org/officeDocument/2006/bibliography"/>
   </ds:schemaRefs>

</xml_diff>

<commit_message>
Updating pinout image for Artix 7 board on the Lesson 3 Handout.
</commit_message>
<xml_diff>
--- a/hand/hand03.docx
+++ b/hand/hand03.docx
@@ -3676,95 +3676,35 @@
     </w:p>
     <w:p>
       <w:pPr>
-        <w:spacing w:after="0" w:line="240" w:lineRule="auto"/>
-        <w:contextualSpacing/>
-        <w:jc w:val="center"/>
-        <w:rPr>
-          <w:rFonts w:cs="Courier New"/>
-          <w:sz w:val="18"/>
-          <w:szCs w:val="18"/>
-        </w:rPr>
-      </w:pPr>
+        <w:autoSpaceDE w:val="0"/>
+        <w:autoSpaceDN w:val="0"/>
+        <w:adjustRightInd w:val="0"/>
+        <w:spacing w:after="0" w:line="240" w:lineRule="auto"/>
+        <w:rPr>
+          <w:rFonts w:ascii="Courier New" w:hAnsi="Courier New" w:cs="Courier New"/>
+          <w:color w:val="00B050"/>
+        </w:rPr>
+      </w:pPr>
+      <w:bookmarkStart w:id="0" w:name="_GoBack"/>
       <w:r>
         <w:rPr>
           <w:noProof/>
         </w:rPr>
         <w:drawing>
-          <wp:inline distT="0" distB="0" distL="0" distR="0" wp14:anchorId="5B9662B8" wp14:editId="335618BE">
-            <wp:extent cx="5422648" cy="1744980"/>
-            <wp:effectExtent l="0" t="0" r="6985" b="7620"/>
+          <wp:inline distT="0" distB="0" distL="0" distR="0" wp14:anchorId="63F84924" wp14:editId="6B5EC312">
+            <wp:extent cx="6858000" cy="4328160"/>
+            <wp:effectExtent l="0" t="0" r="0" b="0"/>
             <wp:docPr id="1" name="Picture 1"/>
-            <wp:cNvGraphicFramePr>
-              <a:graphicFrameLocks xmlns:a="http://schemas.openxmlformats.org/drawingml/2006/main" noChangeAspect="1"/>
-            </wp:cNvGraphicFramePr>
+            <wp:cNvGraphicFramePr/>
             <a:graphic xmlns:a="http://schemas.openxmlformats.org/drawingml/2006/main">
               <a:graphicData uri="http://schemas.openxmlformats.org/drawingml/2006/picture">
                 <pic:pic xmlns:pic="http://schemas.openxmlformats.org/drawingml/2006/picture">
                   <pic:nvPicPr>
-                    <pic:cNvPr id="0" name=""/>
-                    <pic:cNvPicPr/>
-                  </pic:nvPicPr>
-                  <pic:blipFill rotWithShape="1">
-                    <a:blip r:embed="rId8"/>
-                    <a:srcRect b="18727"/>
-                    <a:stretch/>
-                  </pic:blipFill>
-                  <pic:spPr bwMode="auto">
-                    <a:xfrm>
-                      <a:off x="0" y="0"/>
-                      <a:ext cx="5432199" cy="1748054"/>
-                    </a:xfrm>
-                    <a:prstGeom prst="rect">
-                      <a:avLst/>
-                    </a:prstGeom>
-                    <a:ln>
-                      <a:noFill/>
-                    </a:ln>
-                    <a:extLst>
-                      <a:ext uri="{53640926-AAD7-44D8-BBD7-CCE9431645EC}">
-                        <a14:shadowObscured xmlns:a14="http://schemas.microsoft.com/office/drawing/2010/main"/>
-                      </a:ext>
-                    </a:extLst>
-                  </pic:spPr>
-                </pic:pic>
-              </a:graphicData>
-            </a:graphic>
-          </wp:inline>
-        </w:drawing>
-      </w:r>
-    </w:p>
-    <w:p>
-      <w:pPr>
-        <w:spacing w:after="0" w:line="240" w:lineRule="auto"/>
-        <w:contextualSpacing/>
-        <w:jc w:val="center"/>
-        <w:rPr>
-          <w:rFonts w:cs="Courier New"/>
-          <w:sz w:val="18"/>
-          <w:szCs w:val="18"/>
-        </w:rPr>
-      </w:pPr>
-      <w:r>
-        <w:rPr>
-          <w:noProof/>
-        </w:rPr>
-        <w:drawing>
-          <wp:inline distT="0" distB="0" distL="0" distR="0" wp14:anchorId="08FFFA15" wp14:editId="5F29AEED">
-            <wp:extent cx="5347239" cy="5090160"/>
-            <wp:effectExtent l="0" t="0" r="6350" b="0"/>
-            <wp:docPr id="2" name="Picture 2"/>
-            <wp:cNvGraphicFramePr>
-              <a:graphicFrameLocks xmlns:a="http://schemas.openxmlformats.org/drawingml/2006/main" noChangeAspect="1"/>
-            </wp:cNvGraphicFramePr>
-            <a:graphic xmlns:a="http://schemas.openxmlformats.org/drawingml/2006/main">
-              <a:graphicData uri="http://schemas.openxmlformats.org/drawingml/2006/picture">
-                <pic:pic xmlns:pic="http://schemas.openxmlformats.org/drawingml/2006/picture">
-                  <pic:nvPicPr>
-                    <pic:cNvPr id="0" name=""/>
+                    <pic:cNvPr id="1" name="Picture 1"/>
                     <pic:cNvPicPr/>
                   </pic:nvPicPr>
                   <pic:blipFill>
-                    <a:blip r:embed="rId9"/>
+                    <a:blip r:embed="rId8"/>
                     <a:stretch>
                       <a:fillRect/>
                     </a:stretch>
@@ -3772,7 +3712,7 @@
                   <pic:spPr>
                     <a:xfrm>
                       <a:off x="0" y="0"/>
-                      <a:ext cx="5352358" cy="5095033"/>
+                      <a:ext cx="6861478" cy="4330355"/>
                     </a:xfrm>
                     <a:prstGeom prst="rect">
                       <a:avLst/>
@@ -3784,6 +3724,7 @@
           </wp:inline>
         </w:drawing>
       </w:r>
+      <w:bookmarkEnd w:id="0"/>
     </w:p>
     <w:p>
       <w:pPr>
@@ -3835,7 +3776,6 @@
         <w:t>=</w:t>
       </w:r>
       <w:proofErr w:type="spellStart"/>
-      <w:proofErr w:type="gramStart"/>
       <w:r>
         <w:rPr>
           <w:rFonts w:ascii="Courier New" w:hAnsi="Courier New" w:cs="Courier New"/>
@@ -3849,15 +3789,7 @@
           <w:rFonts w:ascii="Courier New" w:hAnsi="Courier New" w:cs="Courier New"/>
           <w:color w:val="00B050"/>
         </w:rPr>
-        <w:t>[</w:t>
-      </w:r>
-      <w:proofErr w:type="gramEnd"/>
-      <w:r>
-        <w:rPr>
-          <w:rFonts w:ascii="Courier New" w:hAnsi="Courier New" w:cs="Courier New"/>
-          <w:color w:val="00B050"/>
-        </w:rPr>
-        <w:t>0]</w:t>
+        <w:t>[0]</w:t>
       </w:r>
     </w:p>
     <w:p>
@@ -4365,11 +4297,9 @@
           <w:szCs w:val="18"/>
         </w:rPr>
       </w:pPr>
-      <w:bookmarkStart w:id="0" w:name="_GoBack"/>
-      <w:bookmarkEnd w:id="0"/>
     </w:p>
     <w:sectPr>
-      <w:footerReference w:type="default" r:id="rId10"/>
+      <w:footerReference w:type="default" r:id="rId9"/>
       <w:pgSz w:w="12240" w:h="15840"/>
       <w:pgMar w:top="720" w:right="720" w:bottom="720" w:left="720" w:header="720" w:footer="720" w:gutter="0"/>
       <w:cols w:space="720"/>
@@ -4469,7 +4399,7 @@
         <w:rFonts w:asciiTheme="majorHAnsi" w:eastAsiaTheme="majorEastAsia" w:hAnsiTheme="majorHAnsi" w:cstheme="majorBidi"/>
         <w:noProof/>
       </w:rPr>
-      <w:t>1</w:t>
+      <w:t>2</w:t>
     </w:r>
     <w:r>
       <w:rPr>
@@ -5464,7 +5394,7 @@
 </file>
 
 <file path=customXml/itemProps1.xml><?xml version="1.0" encoding="utf-8"?>
-<ds:datastoreItem xmlns:ds="http://schemas.openxmlformats.org/officeDocument/2006/customXml" ds:itemID="{C50286D2-95A5-42CD-8B41-B5677482BD9B}">
+<ds:datastoreItem xmlns:ds="http://schemas.openxmlformats.org/officeDocument/2006/customXml" ds:itemID="{AA0B9BAD-787E-421C-9F17-4E90F016C893}">
   <ds:schemaRefs>
     <ds:schemaRef ds:uri="http://schemas.openxmlformats.org/officeDocument/2006/bibliography"/>
   </ds:schemaRefs>

</xml_diff>